<commit_message>
All Assignment tests working
</commit_message>
<xml_diff>
--- a/reports/C3/Student #3/Testing-Report-S03.docx
+++ b/reports/C3/Student #3/Testing-Report-S03.docx
@@ -72,7 +72,13 @@
       </w:r>
       <w:proofErr w:type="spellEnd"/>
       <w:r>
-        <w:t>: C1.047</w:t>
+        <w:t>: C</w:t>
+      </w:r>
+      <w:r>
+        <w:t>3</w:t>
+      </w:r>
+      <w:r>
+        <w:t>.047</w:t>
       </w:r>
     </w:p>
     <w:p>
@@ -81,6 +87,9 @@
           <w:ilvl w:val="0"/>
           <w:numId w:val="1"/>
         </w:numPr>
+        <w:rPr>
+          <w:lang w:val="en-US"/>
+        </w:rPr>
       </w:pPr>
       <w:proofErr w:type="spellStart"/>
       <w:r>
@@ -98,12 +107,9 @@
           <w:rPr>
             <w:rStyle w:val="Hipervnculo"/>
           </w:rPr>
-          <w:t>https://github.com/JoaquinBorjaLeon/C1-047-Acme-ANS-D04</w:t>
+          <w:t>https://github.com/HectorGuePra/C3-047-Acme-Ans-C3</w:t>
         </w:r>
       </w:hyperlink>
-      <w:r>
-        <w:t xml:space="preserve"> </w:t>
-      </w:r>
     </w:p>
     <w:p>
       <w:pPr>
@@ -151,22 +157,9 @@
     </w:p>
     <w:p>
       <w:r>
-        <w:t xml:space="preserve">Ariel Escobar Capilla: </w:t>
+        <w:t xml:space="preserve">Héctor Guerra Prada: </w:t>
       </w:r>
       <w:hyperlink r:id="rId7" w:history="1">
-        <w:r>
-          <w:rPr>
-            <w:rStyle w:val="Hipervnculo"/>
-          </w:rPr>
-          <w:t>ariesccap@alum.us.es</w:t>
-        </w:r>
-      </w:hyperlink>
-    </w:p>
-    <w:p>
-      <w:r>
-        <w:t xml:space="preserve">Héctor Guerra Prada: </w:t>
-      </w:r>
-      <w:hyperlink r:id="rId8" w:history="1">
         <w:r>
           <w:rPr>
             <w:rStyle w:val="Hipervnculo"/>
@@ -179,7 +172,7 @@
       <w:r>
         <w:t xml:space="preserve">Juan Carlos León Madroñal: </w:t>
       </w:r>
-      <w:hyperlink r:id="rId9" w:history="1">
+      <w:hyperlink r:id="rId8" w:history="1">
         <w:r>
           <w:rPr>
             <w:rStyle w:val="Hipervnculo"/>
@@ -189,22 +182,6 @@
       </w:hyperlink>
     </w:p>
     <w:p>
-      <w:r>
-        <w:t xml:space="preserve">José Ángel Rodríguez Durán: </w:t>
-      </w:r>
-      <w:hyperlink r:id="rId10" w:history="1">
-        <w:r>
-          <w:rPr>
-            <w:rStyle w:val="Hipervnculo"/>
-          </w:rPr>
-          <w:t>josroddur@alum.us.es</w:t>
-        </w:r>
-      </w:hyperlink>
-      <w:r>
-        <w:t xml:space="preserve"> </w:t>
-      </w:r>
-    </w:p>
-    <w:p>
       <w:pPr>
         <w:numPr>
           <w:ilvl w:val="0"/>
@@ -218,7 +195,19 @@
         <w:t>Date</w:t>
       </w:r>
       <w:r>
-        <w:t>:  26/05/2025</w:t>
+        <w:t xml:space="preserve">:  </w:t>
+      </w:r>
+      <w:r>
+        <w:t>07</w:t>
+      </w:r>
+      <w:r>
+        <w:t>/</w:t>
+      </w:r>
+      <w:r>
+        <w:t>10</w:t>
+      </w:r>
+      <w:r>
+        <w:t>/2025</w:t>
       </w:r>
       <w:r>
         <w:br/>
@@ -775,7 +764,11 @@
       </w:r>
       <w:proofErr w:type="gramEnd"/>
       <w:r>
-        <w:t xml:space="preserve"> y procesé los datos utilizando Excel. Generé gráficos y calculé intervalos de confianza del 95</w:t>
+        <w:t xml:space="preserve"> y procesé los datos </w:t>
+      </w:r>
+      <w:r>
+        <w:lastRenderedPageBreak/>
+        <w:t>utilizando Excel. Generé gráficos y calculé intervalos de confianza del 95</w:t>
       </w:r>
       <w:r>
         <w:rPr>
@@ -1152,6 +1145,126 @@
           </w:p>
         </w:tc>
       </w:tr>
+      <w:tr>
+        <w:trPr>
+          <w:trHeight w:val="470"/>
+        </w:trPr>
+        <w:tc>
+          <w:tcPr>
+            <w:tcW w:w="2025" w:type="dxa"/>
+            <w:tcBorders>
+              <w:top w:val="single" w:sz="4" w:space="0" w:color="000000"/>
+              <w:left w:val="single" w:sz="4" w:space="0" w:color="000000"/>
+              <w:bottom w:val="single" w:sz="4" w:space="0" w:color="000000"/>
+              <w:right w:val="single" w:sz="4" w:space="0" w:color="000000"/>
+            </w:tcBorders>
+            <w:tcMar>
+              <w:top w:w="100" w:type="dxa"/>
+              <w:left w:w="100" w:type="dxa"/>
+              <w:bottom w:w="100" w:type="dxa"/>
+              <w:right w:w="100" w:type="dxa"/>
+            </w:tcMar>
+          </w:tcPr>
+          <w:p>
+            <w:pPr>
+              <w:spacing w:after="200"/>
+              <w:rPr>
+                <w:rFonts w:ascii="Calibri" w:eastAsia="Calibri" w:hAnsi="Calibri" w:cs="Calibri"/>
+                <w:sz w:val="24"/>
+                <w:szCs w:val="24"/>
+              </w:rPr>
+            </w:pPr>
+            <w:r>
+              <w:rPr>
+                <w:rFonts w:ascii="Calibri" w:eastAsia="Calibri" w:hAnsi="Calibri" w:cs="Calibri"/>
+                <w:sz w:val="24"/>
+                <w:szCs w:val="24"/>
+              </w:rPr>
+              <w:t>2.0</w:t>
+            </w:r>
+          </w:p>
+        </w:tc>
+        <w:tc>
+          <w:tcPr>
+            <w:tcW w:w="1650" w:type="dxa"/>
+            <w:tcBorders>
+              <w:top w:val="single" w:sz="4" w:space="0" w:color="000000"/>
+              <w:left w:val="single" w:sz="4" w:space="0" w:color="000000"/>
+              <w:bottom w:val="single" w:sz="4" w:space="0" w:color="000000"/>
+              <w:right w:val="single" w:sz="4" w:space="0" w:color="000000"/>
+            </w:tcBorders>
+            <w:tcMar>
+              <w:top w:w="100" w:type="dxa"/>
+              <w:left w:w="100" w:type="dxa"/>
+              <w:bottom w:w="100" w:type="dxa"/>
+              <w:right w:w="100" w:type="dxa"/>
+            </w:tcMar>
+          </w:tcPr>
+          <w:p>
+            <w:pPr>
+              <w:spacing w:after="200"/>
+              <w:rPr>
+                <w:rFonts w:ascii="Calibri" w:eastAsia="Calibri" w:hAnsi="Calibri" w:cs="Calibri"/>
+                <w:sz w:val="24"/>
+                <w:szCs w:val="24"/>
+              </w:rPr>
+            </w:pPr>
+            <w:r>
+              <w:rPr>
+                <w:rFonts w:ascii="Calibri" w:eastAsia="Calibri" w:hAnsi="Calibri" w:cs="Calibri"/>
+                <w:sz w:val="24"/>
+                <w:szCs w:val="24"/>
+              </w:rPr>
+              <w:t>[07/10/2025]</w:t>
+            </w:r>
+          </w:p>
+        </w:tc>
+        <w:tc>
+          <w:tcPr>
+            <w:tcW w:w="2355" w:type="dxa"/>
+            <w:tcBorders>
+              <w:top w:val="single" w:sz="4" w:space="0" w:color="000000"/>
+              <w:left w:val="single" w:sz="4" w:space="0" w:color="000000"/>
+              <w:bottom w:val="single" w:sz="4" w:space="0" w:color="000000"/>
+              <w:right w:val="single" w:sz="4" w:space="0" w:color="000000"/>
+            </w:tcBorders>
+            <w:tcMar>
+              <w:top w:w="100" w:type="dxa"/>
+              <w:left w:w="100" w:type="dxa"/>
+              <w:bottom w:w="100" w:type="dxa"/>
+              <w:right w:w="100" w:type="dxa"/>
+            </w:tcMar>
+          </w:tcPr>
+          <w:p>
+            <w:pPr>
+              <w:spacing w:after="200"/>
+              <w:rPr>
+                <w:rFonts w:ascii="Calibri" w:eastAsia="Calibri" w:hAnsi="Calibri" w:cs="Calibri"/>
+                <w:sz w:val="24"/>
+                <w:szCs w:val="24"/>
+              </w:rPr>
+            </w:pPr>
+            <w:r>
+              <w:rPr>
+                <w:rFonts w:ascii="Calibri" w:eastAsia="Calibri" w:hAnsi="Calibri" w:cs="Calibri"/>
+                <w:sz w:val="24"/>
+                <w:szCs w:val="24"/>
+              </w:rPr>
+              <w:t xml:space="preserve">C3 </w:t>
+            </w:r>
+            <w:proofErr w:type="spellStart"/>
+            <w:r>
+              <w:rPr>
+                <w:rFonts w:ascii="Calibri" w:eastAsia="Calibri" w:hAnsi="Calibri" w:cs="Calibri"/>
+                <w:sz w:val="24"/>
+                <w:szCs w:val="24"/>
+              </w:rPr>
+              <w:t>version</w:t>
+            </w:r>
+            <w:proofErr w:type="spellEnd"/>
+          </w:p>
+        </w:tc>
+      </w:tr>
     </w:tbl>
     <w:p/>
     <w:p>
@@ -1384,14 +1497,14 @@
         <w:t>:</w:t>
       </w:r>
       <w:r>
-        <w:t xml:space="preserve"> Evalúa el proceso de publicación de una asignación. Confirma que una asignación en modo borrador puede ser publicada correctamente y que, una vez publicada, ya no puede ser modificada. También se prueban restricciones </w:t>
+        <w:t xml:space="preserve"> Evalúa el proceso de publicación de una asignación. Confirma que una asignación en modo borrador puede ser publicada correctamente y que, una vez publicada, ya no puede ser modificada. También se prueban restricciones relacionadas con intentos de publicar asignaciones </w:t>
+      </w:r>
+      <w:r>
+        <w:t xml:space="preserve">invalidas como que solo </w:t>
       </w:r>
       <w:r>
         <w:lastRenderedPageBreak/>
-        <w:t xml:space="preserve">relacionadas con intentos de publicar asignaciones </w:t>
-      </w:r>
-      <w:r>
-        <w:t xml:space="preserve">invalidas como que solo pueda haber un piloto y copiloto, que el miembro esté disponible, que la </w:t>
+        <w:t xml:space="preserve">pueda haber un piloto y copiloto, que el miembro esté disponible, que la </w:t>
       </w:r>
       <w:proofErr w:type="spellStart"/>
       <w:r>
@@ -1806,7 +1919,7 @@
                     <pic:cNvPicPr/>
                   </pic:nvPicPr>
                   <pic:blipFill>
-                    <a:blip r:embed="rId11"/>
+                    <a:blip r:embed="rId9"/>
                     <a:stretch>
                       <a:fillRect/>
                     </a:stretch>
@@ -2223,7 +2336,7 @@
                     <pic:cNvPicPr/>
                   </pic:nvPicPr>
                   <pic:blipFill>
-                    <a:blip r:embed="rId12"/>
+                    <a:blip r:embed="rId10"/>
                     <a:stretch>
                       <a:fillRect/>
                     </a:stretch>
@@ -2513,7 +2626,7 @@
             <wp:cNvGraphicFramePr/>
             <a:graphic xmlns:a="http://schemas.openxmlformats.org/drawingml/2006/main">
               <a:graphicData uri="http://schemas.openxmlformats.org/drawingml/2006/chart">
-                <c:chart xmlns:c="http://schemas.openxmlformats.org/drawingml/2006/chart" xmlns:r="http://schemas.openxmlformats.org/officeDocument/2006/relationships" r:id="rId13"/>
+                <c:chart xmlns:c="http://schemas.openxmlformats.org/drawingml/2006/chart" xmlns:r="http://schemas.openxmlformats.org/officeDocument/2006/relationships" r:id="rId11"/>
               </a:graphicData>
             </a:graphic>
           </wp:inline>
@@ -2537,7 +2650,7 @@
             <wp:cNvGraphicFramePr/>
             <a:graphic xmlns:a="http://schemas.openxmlformats.org/drawingml/2006/main">
               <a:graphicData uri="http://schemas.openxmlformats.org/drawingml/2006/chart">
-                <c:chart xmlns:c="http://schemas.openxmlformats.org/drawingml/2006/chart" xmlns:r="http://schemas.openxmlformats.org/officeDocument/2006/relationships" r:id="rId14"/>
+                <c:chart xmlns:c="http://schemas.openxmlformats.org/drawingml/2006/chart" xmlns:r="http://schemas.openxmlformats.org/officeDocument/2006/relationships" r:id="rId12"/>
               </a:graphicData>
             </a:graphic>
           </wp:inline>
@@ -2567,7 +2680,7 @@
                     <pic:cNvPicPr/>
                   </pic:nvPicPr>
                   <pic:blipFill>
-                    <a:blip r:embed="rId15"/>
+                    <a:blip r:embed="rId13"/>
                     <a:stretch>
                       <a:fillRect/>
                     </a:stretch>
@@ -2609,7 +2722,7 @@
                     <pic:cNvPicPr/>
                   </pic:nvPicPr>
                   <pic:blipFill>
-                    <a:blip r:embed="rId16"/>
+                    <a:blip r:embed="rId14"/>
                     <a:stretch>
                       <a:fillRect/>
                     </a:stretch>
@@ -2803,7 +2916,7 @@
                     <pic:cNvPicPr/>
                   </pic:nvPicPr>
                   <pic:blipFill>
-                    <a:blip r:embed="rId17"/>
+                    <a:blip r:embed="rId15"/>
                     <a:stretch>
                       <a:fillRect/>
                     </a:stretch>
@@ -2850,7 +2963,7 @@
                     <pic:cNvPicPr/>
                   </pic:nvPicPr>
                   <pic:blipFill>
-                    <a:blip r:embed="rId18"/>
+                    <a:blip r:embed="rId16"/>
                     <a:stretch>
                       <a:fillRect/>
                     </a:stretch>
@@ -3020,30 +3133,34 @@
         <w:rPr>
           <w:b/>
           <w:bCs/>
+          <w:lang w:val="en-US"/>
         </w:rPr>
       </w:pPr>
       <w:r>
         <w:rPr>
           <w:b/>
           <w:bCs/>
-        </w:rPr>
-        <w:t xml:space="preserve">3. % </w:t>
-      </w:r>
-      <w:proofErr w:type="spellStart"/>
+          <w:lang w:val="en-US"/>
+        </w:rPr>
+        <w:t xml:space="preserve">3. % Committed Bytes </w:t>
+      </w:r>
+      <w:proofErr w:type="gramStart"/>
       <w:r>
         <w:rPr>
           <w:b/>
           <w:bCs/>
-        </w:rPr>
-        <w:t>Committed</w:t>
-      </w:r>
-      <w:proofErr w:type="spellEnd"/>
+          <w:lang w:val="en-US"/>
+        </w:rPr>
+        <w:t>In</w:t>
+      </w:r>
+      <w:proofErr w:type="gramEnd"/>
       <w:r>
         <w:rPr>
           <w:b/>
           <w:bCs/>
-        </w:rPr>
-        <w:t xml:space="preserve"> Bytes In Use (rosa)</w:t>
+          <w:lang w:val="en-US"/>
+        </w:rPr>
+        <w:t xml:space="preserve"> Use (rosa)</w:t>
       </w:r>
     </w:p>
     <w:p>
@@ -3148,7 +3265,7 @@
                     <pic:cNvPicPr/>
                   </pic:nvPicPr>
                   <pic:blipFill>
-                    <a:blip r:embed="rId19"/>
+                    <a:blip r:embed="rId17"/>
                     <a:stretch>
                       <a:fillRect/>
                     </a:stretch>
@@ -5295,6 +5412,7 @@
     </c:plotArea>
     <c:plotVisOnly val="1"/>
     <c:dispBlanksAs val="gap"/>
+    <c:showDLblsOverMax val="0"/>
     <c:extLst>
       <c:ext xmlns:c16r3="http://schemas.microsoft.com/office/drawing/2017/03/chart" uri="{56B9EC1D-385E-4148-901F-78D8002777C0}">
         <c16r3:dataDisplayOptions16>
@@ -5302,7 +5420,6 @@
         </c16r3:dataDisplayOptions16>
       </c:ext>
     </c:extLst>
-    <c:showDLblsOverMax val="0"/>
   </c:chart>
   <c:spPr>
     <a:solidFill>
@@ -5671,6 +5788,7 @@
     </c:plotArea>
     <c:plotVisOnly val="1"/>
     <c:dispBlanksAs val="gap"/>
+    <c:showDLblsOverMax val="0"/>
     <c:extLst>
       <c:ext xmlns:c16r3="http://schemas.microsoft.com/office/drawing/2017/03/chart" uri="{56B9EC1D-385E-4148-901F-78D8002777C0}">
         <c16r3:dataDisplayOptions16>
@@ -5678,7 +5796,6 @@
         </c16r3:dataDisplayOptions16>
       </c:ext>
     </c:extLst>
-    <c:showDLblsOverMax val="0"/>
   </c:chart>
   <c:spPr>
     <a:solidFill>

</xml_diff>

<commit_message>
Update S03 Document Testing report
</commit_message>
<xml_diff>
--- a/reports/C3/Student #3/Testing-Report-S03.docx
+++ b/reports/C3/Student #3/Testing-Report-S03.docx
@@ -1885,11 +1885,27 @@
           <w:sz w:val="22"/>
           <w:szCs w:val="22"/>
         </w:rPr>
-        <w:t xml:space="preserve"> ha sido del 97.8 por ciento</w:t>
+        <w:t xml:space="preserve"> ha sido del 97.</w:t>
       </w:r>
       <w:r>
         <w:rPr>
           <w:rFonts w:asciiTheme="minorHAnsi" w:hAnsiTheme="minorHAnsi"/>
+          <w:sz w:val="22"/>
+          <w:szCs w:val="22"/>
+        </w:rPr>
+        <w:t>6</w:t>
+      </w:r>
+      <w:r>
+        <w:rPr>
+          <w:rFonts w:asciiTheme="minorHAnsi" w:hAnsiTheme="minorHAnsi"/>
+          <w:sz w:val="22"/>
+          <w:szCs w:val="22"/>
+        </w:rPr>
+        <w:t xml:space="preserve"> por ciento</w:t>
+      </w:r>
+      <w:r>
+        <w:rPr>
+          <w:rFonts w:asciiTheme="minorHAnsi" w:hAnsiTheme="minorHAnsi"/>
         </w:rPr>
         <w:t xml:space="preserve"> </w:t>
       </w:r>
@@ -1904,10 +1920,10 @@
           <w:noProof/>
         </w:rPr>
         <w:drawing>
-          <wp:inline distT="0" distB="0" distL="0" distR="0" wp14:anchorId="1F9FD260" wp14:editId="368F949D">
-            <wp:extent cx="5400040" cy="1062990"/>
-            <wp:effectExtent l="0" t="0" r="0" b="3810"/>
-            <wp:docPr id="1749755553" name="Imagen 1" descr="Imagen que contiene Tabla&#10;&#10;El contenido generado por IA puede ser incorrecto."/>
+          <wp:inline distT="0" distB="0" distL="0" distR="0" wp14:anchorId="7D3D1FA6" wp14:editId="22D50865">
+            <wp:extent cx="5400040" cy="1089025"/>
+            <wp:effectExtent l="0" t="0" r="0" b="0"/>
+            <wp:docPr id="354350572" name="Imagen 1" descr="Interfaz de usuario gráfica, Aplicación, Tabla&#10;&#10;El contenido generado por IA puede ser incorrecto."/>
             <wp:cNvGraphicFramePr>
               <a:graphicFrameLocks xmlns:a="http://schemas.openxmlformats.org/drawingml/2006/main" noChangeAspect="1"/>
             </wp:cNvGraphicFramePr>
@@ -1915,7 +1931,7 @@
               <a:graphicData uri="http://schemas.openxmlformats.org/drawingml/2006/picture">
                 <pic:pic xmlns:pic="http://schemas.openxmlformats.org/drawingml/2006/picture">
                   <pic:nvPicPr>
-                    <pic:cNvPr id="1749755553" name="Imagen 1" descr="Imagen que contiene Tabla&#10;&#10;El contenido generado por IA puede ser incorrecto."/>
+                    <pic:cNvPr id="354350572" name="Imagen 1" descr="Interfaz de usuario gráfica, Aplicación, Tabla&#10;&#10;El contenido generado por IA puede ser incorrecto."/>
                     <pic:cNvPicPr/>
                   </pic:nvPicPr>
                   <pic:blipFill>
@@ -1927,7 +1943,7 @@
                   <pic:spPr>
                     <a:xfrm>
                       <a:off x="0" y="0"/>
-                      <a:ext cx="5400040" cy="1062990"/>
+                      <a:ext cx="5400040" cy="1089025"/>
                     </a:xfrm>
                     <a:prstGeom prst="rect">
                       <a:avLst/>
@@ -2321,10 +2337,10 @@
           <w:noProof/>
         </w:rPr>
         <w:drawing>
-          <wp:inline distT="0" distB="0" distL="0" distR="0" wp14:anchorId="2B9200CA" wp14:editId="2A757FD0">
-            <wp:extent cx="5400040" cy="821690"/>
+          <wp:inline distT="0" distB="0" distL="0" distR="0" wp14:anchorId="5A817426" wp14:editId="4B8F5AFB">
+            <wp:extent cx="5400040" cy="1049020"/>
             <wp:effectExtent l="0" t="0" r="0" b="0"/>
-            <wp:docPr id="1296427390" name="Imagen 1" descr="Gráfico&#10;&#10;El contenido generado por IA puede ser incorrecto."/>
+            <wp:docPr id="369990158" name="Imagen 1" descr="Imagen que contiene Interfaz de usuario gráfica&#10;&#10;El contenido generado por IA puede ser incorrecto."/>
             <wp:cNvGraphicFramePr>
               <a:graphicFrameLocks xmlns:a="http://schemas.openxmlformats.org/drawingml/2006/main" noChangeAspect="1"/>
             </wp:cNvGraphicFramePr>
@@ -2332,7 +2348,7 @@
               <a:graphicData uri="http://schemas.openxmlformats.org/drawingml/2006/picture">
                 <pic:pic xmlns:pic="http://schemas.openxmlformats.org/drawingml/2006/picture">
                   <pic:nvPicPr>
-                    <pic:cNvPr id="1296427390" name="Imagen 1" descr="Gráfico&#10;&#10;El contenido generado por IA puede ser incorrecto."/>
+                    <pic:cNvPr id="369990158" name="Imagen 1" descr="Imagen que contiene Interfaz de usuario gráfica&#10;&#10;El contenido generado por IA puede ser incorrecto."/>
                     <pic:cNvPicPr/>
                   </pic:nvPicPr>
                   <pic:blipFill>
@@ -2344,7 +2360,7 @@
                   <pic:spPr>
                     <a:xfrm>
                       <a:off x="0" y="0"/>
-                      <a:ext cx="5400040" cy="821690"/>
+                      <a:ext cx="5400040" cy="1049020"/>
                     </a:xfrm>
                     <a:prstGeom prst="rect">
                       <a:avLst/>
@@ -2399,7 +2415,15 @@
           <w:sz w:val="22"/>
           <w:szCs w:val="22"/>
         </w:rPr>
-        <w:t>97.9</w:t>
+        <w:t>97.</w:t>
+      </w:r>
+      <w:r>
+        <w:rPr>
+          <w:rFonts w:asciiTheme="minorHAnsi" w:hAnsiTheme="minorHAnsi"/>
+          <w:sz w:val="22"/>
+          <w:szCs w:val="22"/>
+        </w:rPr>
+        <w:t>8</w:t>
       </w:r>
       <w:r>
         <w:rPr>
@@ -2544,6 +2568,7 @@
     </w:p>
     <w:p>
       <w:r>
+        <w:lastRenderedPageBreak/>
         <w:t xml:space="preserve">Este resultado se refleja de forma clara en las gráficas de tiempos, donde se observa que servicios como </w:t>
       </w:r>
       <w:proofErr w:type="spellStart"/>
@@ -2574,11 +2599,7 @@
       </w:r>
       <w:proofErr w:type="spellEnd"/>
       <w:r>
-        <w:t xml:space="preserve">, que son los métodos que más </w:t>
-      </w:r>
-      <w:r>
-        <w:lastRenderedPageBreak/>
-        <w:t xml:space="preserve">consultas realizan a los repositorios y poseen </w:t>
+        <w:t xml:space="preserve">, que son los métodos que más consultas realizan a los repositorios y poseen </w:t>
       </w:r>
       <w:proofErr w:type="spellStart"/>
       <w:r>

</xml_diff>